<commit_message>
Modificato diario del 24.11.2017
</commit_message>
<xml_diff>
--- a/diari/I3_Diario_ReactionGame_24_11_2017.docx
+++ b/diari/I3_Diario_ReactionGame_24_11_2017.docx
@@ -178,6 +178,28 @@
               </w:rPr>
               <w:t>:</w:t>
             </w:r>
+            <w:r>
+              <w:rPr>
+                <w:b w:val="0"/>
+              </w:rPr>
+              <w:t xml:space="preserve"> Abbiamo realizzato il Gantt preventivo e ho cominciato a mettere a posto alcune cose della documentazione. Ho creato il database </w:t>
+            </w:r>
+            <w:proofErr w:type="spellStart"/>
+            <w:r>
+              <w:rPr>
+                <w:b w:val="0"/>
+              </w:rPr>
+              <w:t>reactiongame</w:t>
+            </w:r>
+            <w:proofErr w:type="spellEnd"/>
+            <w:r>
+              <w:rPr>
+                <w:b w:val="0"/>
+              </w:rPr>
+              <w:t xml:space="preserve"> che rappresenta la classifica dei punteggi. </w:t>
+            </w:r>
+            <w:bookmarkStart w:id="0" w:name="_GoBack"/>
+            <w:bookmarkEnd w:id="0"/>
           </w:p>
         </w:tc>
       </w:tr>
@@ -216,7 +238,35 @@
               <w:rPr>
                 <w:b w:val="0"/>
               </w:rPr>
-              <w:t xml:space="preserve"> ho messo a punto con Nadir una piccola prova per il Bottone-LED e prendere il tempo e ho fatto un Freetzing (una dimostrazione dell’arduino con il Bottone-LED diviso in due oggetti, un bottone ed un led visto che non c’è un oggetto simile tra gli oggetti proposti)</w:t>
+              <w:t xml:space="preserve"> ho messo a punto con Nadir una piccola prova per il Bottone-LED e prendere il tempo e ho fatto un </w:t>
+            </w:r>
+            <w:proofErr w:type="spellStart"/>
+            <w:r>
+              <w:rPr>
+                <w:b w:val="0"/>
+              </w:rPr>
+              <w:t>Freetzing</w:t>
+            </w:r>
+            <w:proofErr w:type="spellEnd"/>
+            <w:r>
+              <w:rPr>
+                <w:b w:val="0"/>
+              </w:rPr>
+              <w:t xml:space="preserve"> (una dimostrazione </w:t>
+            </w:r>
+            <w:proofErr w:type="spellStart"/>
+            <w:r>
+              <w:rPr>
+                <w:b w:val="0"/>
+              </w:rPr>
+              <w:t>dell’arduino</w:t>
+            </w:r>
+            <w:proofErr w:type="spellEnd"/>
+            <w:r>
+              <w:rPr>
+                <w:b w:val="0"/>
+              </w:rPr>
+              <w:t xml:space="preserve"> con il Bottone-LED diviso in due oggetti, un bottone ed un led visto che non c’è un oggetto simile tra gli oggetti proposti)</w:t>
             </w:r>
           </w:p>
           <w:p>
@@ -280,8 +330,6 @@
                 </wp:inline>
               </w:drawing>
             </w:r>
-            <w:bookmarkStart w:id="0" w:name="_GoBack"/>
-            <w:bookmarkEnd w:id="0"/>
           </w:p>
         </w:tc>
       </w:tr>
@@ -307,7 +355,35 @@
               <w:rPr>
                 <w:b w:val="0"/>
               </w:rPr>
-              <w:t>Oggi ho creato lo schema Trello per mantenere in modo ordinato le features.</w:t>
+              <w:t xml:space="preserve">Oggi ho creato lo schema </w:t>
+            </w:r>
+            <w:proofErr w:type="spellStart"/>
+            <w:r>
+              <w:rPr>
+                <w:b w:val="0"/>
+              </w:rPr>
+              <w:t>Trello</w:t>
+            </w:r>
+            <w:proofErr w:type="spellEnd"/>
+            <w:r>
+              <w:rPr>
+                <w:b w:val="0"/>
+              </w:rPr>
+              <w:t xml:space="preserve"> per mantenere in modo ordinato le </w:t>
+            </w:r>
+            <w:proofErr w:type="spellStart"/>
+            <w:r>
+              <w:rPr>
+                <w:b w:val="0"/>
+              </w:rPr>
+              <w:t>features</w:t>
+            </w:r>
+            <w:proofErr w:type="spellEnd"/>
+            <w:r>
+              <w:rPr>
+                <w:b w:val="0"/>
+              </w:rPr>
+              <w:t>.</w:t>
             </w:r>
           </w:p>
           <w:p>
@@ -630,7 +706,6 @@
               <w:rPr>
                 <w:b w:val="0"/>
               </w:rPr>
-              <w:lastRenderedPageBreak/>
               <w:t>Programma di massima</w:t>
             </w:r>
             <w:r>
@@ -781,8 +856,13 @@
 <file path=word/footer1.xml><?xml version="1.0" encoding="utf-8"?>
 <w:ftr xmlns:wpc="http://schemas.microsoft.com/office/word/2010/wordprocessingCanvas" xmlns:mc="http://schemas.openxmlformats.org/markup-compatibility/2006" xmlns:o="urn:schemas-microsoft-com:office:office" xmlns:r="http://schemas.openxmlformats.org/officeDocument/2006/relationships" xmlns:m="http://schemas.openxmlformats.org/officeDocument/2006/math" xmlns:v="urn:schemas-microsoft-com:vml" xmlns:wp14="http://schemas.microsoft.com/office/word/2010/wordprocessingDrawing" xmlns:wp="http://schemas.openxmlformats.org/drawingml/2006/wordprocessingDrawing" xmlns:w10="urn:schemas-microsoft-com:office:word" xmlns:w="http://schemas.openxmlformats.org/wordprocessingml/2006/main" xmlns:w14="http://schemas.microsoft.com/office/word/2010/wordml" xmlns:w15="http://schemas.microsoft.com/office/word/2012/wordml" xmlns:wpg="http://schemas.microsoft.com/office/word/2010/wordprocessingGroup" xmlns:wpi="http://schemas.microsoft.com/office/word/2010/wordprocessingInk" xmlns:wne="http://schemas.microsoft.com/office/word/2006/wordml" xmlns:wps="http://schemas.microsoft.com/office/word/2010/wordprocessingShape" mc:Ignorable="w14 w15 wp14">
   <w:p>
+    <w:proofErr w:type="spellStart"/>
     <w:r>
-      <w:t>Reaction Game</w:t>
+      <w:t>Reaction</w:t>
+    </w:r>
+    <w:proofErr w:type="spellEnd"/>
+    <w:r>
+      <w:t xml:space="preserve"> Game</w:t>
     </w:r>
     <w:r>
       <w:tab/>
@@ -834,7 +914,7 @@
         <w:noProof/>
         <w:lang w:val="it-IT"/>
       </w:rPr>
-      <w:t>1</w:t>
+      <w:t>2</w:t>
     </w:r>
     <w:r>
       <w:fldChar w:fldCharType="end"/>
@@ -842,27 +922,14 @@
     <w:r>
       <w:t>/</w:t>
     </w:r>
-    <w:r>
-      <w:fldChar w:fldCharType="begin"/>
-    </w:r>
-    <w:r>
-      <w:instrText xml:space="preserve"> NUMPAGES  \* Arabic  \* MERGEFORMAT </w:instrText>
-    </w:r>
-    <w:r>
-      <w:fldChar w:fldCharType="separate"/>
-    </w:r>
-    <w:r>
-      <w:rPr>
-        <w:noProof/>
-      </w:rPr>
-      <w:t>1</w:t>
-    </w:r>
-    <w:r>
-      <w:rPr>
-        <w:noProof/>
-      </w:rPr>
-      <w:fldChar w:fldCharType="end"/>
-    </w:r>
+    <w:fldSimple w:instr=" NUMPAGES  \* Arabic  \* MERGEFORMAT ">
+      <w:r>
+        <w:rPr>
+          <w:noProof/>
+        </w:rPr>
+        <w:t>2</w:t>
+      </w:r>
+    </w:fldSimple>
   </w:p>
 </w:ftr>
 </file>
@@ -4306,7 +4373,7 @@
 </file>
 
 <file path=customXml/itemProps1.xml><?xml version="1.0" encoding="utf-8"?>
-<ds:datastoreItem xmlns:ds="http://schemas.openxmlformats.org/officeDocument/2006/customXml" ds:itemID="{A7B2E0BF-5240-4E01-85BA-0911A5B38455}">
+<ds:datastoreItem xmlns:ds="http://schemas.openxmlformats.org/officeDocument/2006/customXml" ds:itemID="{35A419D4-6470-49F8-8E65-1BE7270EA4C1}">
   <ds:schemaRefs>
     <ds:schemaRef ds:uri="http://schemas.openxmlformats.org/officeDocument/2006/bibliography"/>
   </ds:schemaRefs>

</xml_diff>

<commit_message>
Modificato il file I3_Diario_ReactionGame_24_11_2017.docx
</commit_message>
<xml_diff>
--- a/diari/I3_Diario_ReactionGame_24_11_2017.docx
+++ b/diari/I3_Diario_ReactionGame_24_11_2017.docx
@@ -153,6 +153,29 @@
             <w:r>
               <w:t>Nadir:</w:t>
             </w:r>
+            <w:r>
+              <w:t xml:space="preserve"> </w:t>
+            </w:r>
+            <w:r>
+              <w:rPr>
+                <w:b w:val="0"/>
+              </w:rPr>
+              <w:t xml:space="preserve">Inizialmente abbiamo creato il </w:t>
+            </w:r>
+            <w:proofErr w:type="spellStart"/>
+            <w:r>
+              <w:rPr>
+                <w:b w:val="0"/>
+              </w:rPr>
+              <w:t>gantt</w:t>
+            </w:r>
+            <w:proofErr w:type="spellEnd"/>
+            <w:r>
+              <w:rPr>
+                <w:b w:val="0"/>
+              </w:rPr>
+              <w:t xml:space="preserve"> preventivo discutendo su cosa fossero le fasi da inserire, ho poi iniziato con il creare una piccola zona di test per provare i bottoni led, sono riuscito a creare un programma in grado di calcolare in quanti millisecondi viene premuto il bottone dopo l’accensione.</w:t>
+            </w:r>
           </w:p>
         </w:tc>
       </w:tr>
@@ -236,14 +259,26 @@
               <w:rPr>
                 <w:b w:val="0"/>
               </w:rPr>
-              <w:t xml:space="preserve"> ho messo a punto con Nadir una piccola prova per il Bottone-LED e prendere il tempo e ho fatto un </w:t>
+              <w:t xml:space="preserve"> ho messo a punto con Nadir una piccola prova per il Bottone-LED e pren</w:t>
+            </w:r>
+            <w:r>
+              <w:rPr>
+                <w:b w:val="0"/>
+              </w:rPr>
+              <w:t xml:space="preserve">dere il tempo e ho fatto un </w:t>
             </w:r>
             <w:proofErr w:type="spellStart"/>
             <w:r>
               <w:rPr>
                 <w:b w:val="0"/>
               </w:rPr>
-              <w:t>Freetzing</w:t>
+              <w:t>Fri</w:t>
+            </w:r>
+            <w:r>
+              <w:rPr>
+                <w:b w:val="0"/>
+              </w:rPr>
+              <w:t>tzing</w:t>
             </w:r>
             <w:proofErr w:type="spellEnd"/>
             <w:r>
@@ -472,7 +507,27 @@
               <w:rPr>
                 <w:b w:val="0"/>
               </w:rPr>
-              <w:t xml:space="preserve"> Nessuno</w:t>
+              <w:t xml:space="preserve"> Ho dovuto </w:t>
+            </w:r>
+            <w:r>
+              <w:rPr>
+                <w:b w:val="0"/>
+              </w:rPr>
+              <w:t>revisionare</w:t>
+            </w:r>
+            <w:r>
+              <w:rPr>
+                <w:b w:val="0"/>
+              </w:rPr>
+              <w:t xml:space="preserve"> il funzionamento delle resistenze di pulldown o pullup</w:t>
+            </w:r>
+            <w:bookmarkStart w:id="0" w:name="_GoBack"/>
+            <w:bookmarkEnd w:id="0"/>
+            <w:r>
+              <w:rPr>
+                <w:b w:val="0"/>
+              </w:rPr>
+              <w:t>.</w:t>
             </w:r>
           </w:p>
         </w:tc>
@@ -557,131 +612,6 @@
                 <w:b w:val="0"/>
               </w:rPr>
               <w:t>Nessuno</w:t>
-            </w:r>
-          </w:p>
-        </w:tc>
-      </w:tr>
-    </w:tbl>
-    <w:p/>
-    <w:p/>
-    <w:p/>
-    <w:tbl>
-      <w:tblPr>
-        <w:tblStyle w:val="Elencochiaro"/>
-        <w:tblW w:w="0" w:type="auto"/>
-        <w:tblLook w:val="04A0" w:firstRow="1" w:lastRow="0" w:firstColumn="1" w:lastColumn="0" w:noHBand="0" w:noVBand="1"/>
-      </w:tblPr>
-      <w:tblGrid>
-        <w:gridCol w:w="9618"/>
-      </w:tblGrid>
-      <w:tr>
-        <w:trPr>
-          <w:cnfStyle w:val="100000000000" w:firstRow="1" w:lastRow="0" w:firstColumn="0" w:lastColumn="0" w:oddVBand="0" w:evenVBand="0" w:oddHBand="0" w:evenHBand="0" w:firstRowFirstColumn="0" w:firstRowLastColumn="0" w:lastRowFirstColumn="0" w:lastRowLastColumn="0"/>
-        </w:trPr>
-        <w:tc>
-          <w:tcPr>
-            <w:cnfStyle w:val="001000000000" w:firstRow="0" w:lastRow="0" w:firstColumn="1" w:lastColumn="0" w:oddVBand="0" w:evenVBand="0" w:oddHBand="0" w:evenHBand="0" w:firstRowFirstColumn="0" w:firstRowLastColumn="0" w:lastRowFirstColumn="0" w:lastRowLastColumn="0"/>
-            <w:tcW w:w="9618" w:type="dxa"/>
-          </w:tcPr>
-          <w:p>
-            <w:pPr>
-              <w:rPr>
-                <w:b w:val="0"/>
-              </w:rPr>
-            </w:pPr>
-            <w:r>
-              <w:rPr>
-                <w:b w:val="0"/>
-              </w:rPr>
-              <w:t>Punto della situazione rispetto alla pianificazione</w:t>
-            </w:r>
-          </w:p>
-        </w:tc>
-      </w:tr>
-      <w:tr>
-        <w:trPr>
-          <w:cnfStyle w:val="000000100000" w:firstRow="0" w:lastRow="0" w:firstColumn="0" w:lastColumn="0" w:oddVBand="0" w:evenVBand="0" w:oddHBand="1" w:evenHBand="0" w:firstRowFirstColumn="0" w:firstRowLastColumn="0" w:lastRowFirstColumn="0" w:lastRowLastColumn="0"/>
-        </w:trPr>
-        <w:tc>
-          <w:tcPr>
-            <w:cnfStyle w:val="001000000000" w:firstRow="0" w:lastRow="0" w:firstColumn="1" w:lastColumn="0" w:oddVBand="0" w:evenVBand="0" w:oddHBand="0" w:evenHBand="0" w:firstRowFirstColumn="0" w:firstRowLastColumn="0" w:lastRowFirstColumn="0" w:lastRowLastColumn="0"/>
-            <w:tcW w:w="9618" w:type="dxa"/>
-          </w:tcPr>
-          <w:p>
-            <w:r>
-              <w:t>Nadir:</w:t>
-            </w:r>
-          </w:p>
-        </w:tc>
-      </w:tr>
-      <w:tr>
-        <w:tc>
-          <w:tcPr>
-            <w:cnfStyle w:val="001000000000" w:firstRow="0" w:lastRow="0" w:firstColumn="1" w:lastColumn="0" w:oddVBand="0" w:evenVBand="0" w:oddHBand="0" w:evenHBand="0" w:firstRowFirstColumn="0" w:firstRowLastColumn="0" w:lastRowFirstColumn="0" w:lastRowLastColumn="0"/>
-            <w:tcW w:w="9618" w:type="dxa"/>
-          </w:tcPr>
-          <w:p>
-            <w:pPr>
-              <w:pStyle w:val="Nessunaspaziatura"/>
-              <w:rPr>
-                <w:b w:val="0"/>
-              </w:rPr>
-            </w:pPr>
-            <w:r>
-              <w:t>Dyuman:</w:t>
-            </w:r>
-            <w:r>
-              <w:t xml:space="preserve"> </w:t>
-            </w:r>
-            <w:r>
-              <w:rPr>
-                <w:b w:val="0"/>
-              </w:rPr>
-              <w:t xml:space="preserve">Non ho completato l’analisi dei costi e benefici per concentrarmi sul resto. </w:t>
-            </w:r>
-          </w:p>
-        </w:tc>
-      </w:tr>
-      <w:tr>
-        <w:trPr>
-          <w:cnfStyle w:val="000000100000" w:firstRow="0" w:lastRow="0" w:firstColumn="0" w:lastColumn="0" w:oddVBand="0" w:evenVBand="0" w:oddHBand="1" w:evenHBand="0" w:firstRowFirstColumn="0" w:firstRowLastColumn="0" w:lastRowFirstColumn="0" w:lastRowLastColumn="0"/>
-        </w:trPr>
-        <w:tc>
-          <w:tcPr>
-            <w:cnfStyle w:val="001000000000" w:firstRow="0" w:lastRow="0" w:firstColumn="1" w:lastColumn="0" w:oddVBand="0" w:evenVBand="0" w:oddHBand="0" w:evenHBand="0" w:firstRowFirstColumn="0" w:firstRowLastColumn="0" w:lastRowFirstColumn="0" w:lastRowLastColumn="0"/>
-            <w:tcW w:w="9618" w:type="dxa"/>
-          </w:tcPr>
-          <w:p>
-            <w:pPr>
-              <w:pStyle w:val="Nessunaspaziatura"/>
-            </w:pPr>
-            <w:r>
-              <w:t>Erik:</w:t>
-            </w:r>
-          </w:p>
-        </w:tc>
-      </w:tr>
-      <w:tr>
-        <w:tc>
-          <w:tcPr>
-            <w:cnfStyle w:val="001000000000" w:firstRow="0" w:lastRow="0" w:firstColumn="1" w:lastColumn="0" w:oddVBand="0" w:evenVBand="0" w:oddHBand="0" w:evenHBand="0" w:firstRowFirstColumn="0" w:firstRowLastColumn="0" w:lastRowFirstColumn="0" w:lastRowLastColumn="0"/>
-            <w:tcW w:w="9618" w:type="dxa"/>
-          </w:tcPr>
-          <w:p>
-            <w:pPr>
-              <w:pStyle w:val="Nessunaspaziatura"/>
-              <w:tabs>
-                <w:tab w:val="left" w:pos="4092"/>
-              </w:tabs>
-            </w:pPr>
-            <w:r>
-              <w:t xml:space="preserve">Luca: </w:t>
-            </w:r>
-            <w:r>
-              <w:rPr>
-                <w:b w:val="0"/>
-              </w:rPr>
-              <w:t>Al momento mi trovo in linea rispetto alla pianificazione.</w:t>
             </w:r>
           </w:p>
         </w:tc>
@@ -716,13 +646,7 @@
               <w:rPr>
                 <w:b w:val="0"/>
               </w:rPr>
-              <w:t>Programma di massima</w:t>
-            </w:r>
-            <w:r>
-              <w:rPr>
-                <w:b w:val="0"/>
-              </w:rPr>
-              <w:t xml:space="preserve"> per la prossima giornata di lavoro</w:t>
+              <w:t>Punto della situazione rispetto alla pianificazione</w:t>
             </w:r>
           </w:p>
         </w:tc>
@@ -748,6 +672,12 @@
             <w:r>
               <w:t xml:space="preserve"> </w:t>
             </w:r>
+            <w:r>
+              <w:rPr>
+                <w:b w:val="0"/>
+              </w:rPr>
+              <w:t>Rispettato</w:t>
+            </w:r>
           </w:p>
         </w:tc>
       </w:tr>
@@ -765,16 +695,17 @@
               </w:rPr>
             </w:pPr>
             <w:r>
-              <w:t xml:space="preserve">Dyuman: </w:t>
-            </w:r>
-            <w:r>
-              <w:rPr>
-                <w:b w:val="0"/>
-              </w:rPr>
-              <w:t>Completare l’analisi dei costi</w:t>
-            </w:r>
-            <w:bookmarkStart w:id="0" w:name="_GoBack"/>
-            <w:bookmarkEnd w:id="0"/>
+              <w:t>Dyuman:</w:t>
+            </w:r>
+            <w:r>
+              <w:t xml:space="preserve"> </w:t>
+            </w:r>
+            <w:r>
+              <w:rPr>
+                <w:b w:val="0"/>
+              </w:rPr>
+              <w:t xml:space="preserve">Non ho completato l’analisi dei costi e benefici per concentrarmi sul resto. </w:t>
+            </w:r>
           </w:p>
         </w:tc>
       </w:tr>
@@ -795,10 +726,172 @@
               <w:t>Erik:</w:t>
             </w:r>
             <w:r>
-              <w:rPr>
-                <w:b w:val="0"/>
-              </w:rPr>
               <w:t xml:space="preserve"> </w:t>
+            </w:r>
+            <w:r>
+              <w:rPr>
+                <w:b w:val="0"/>
+              </w:rPr>
+              <w:t>Rispettato</w:t>
+            </w:r>
+          </w:p>
+        </w:tc>
+      </w:tr>
+      <w:tr>
+        <w:tc>
+          <w:tcPr>
+            <w:cnfStyle w:val="001000000000" w:firstRow="0" w:lastRow="0" w:firstColumn="1" w:lastColumn="0" w:oddVBand="0" w:evenVBand="0" w:oddHBand="0" w:evenHBand="0" w:firstRowFirstColumn="0" w:firstRowLastColumn="0" w:lastRowFirstColumn="0" w:lastRowLastColumn="0"/>
+            <w:tcW w:w="9618" w:type="dxa"/>
+          </w:tcPr>
+          <w:p>
+            <w:pPr>
+              <w:pStyle w:val="Nessunaspaziatura"/>
+              <w:tabs>
+                <w:tab w:val="left" w:pos="4092"/>
+              </w:tabs>
+            </w:pPr>
+            <w:r>
+              <w:t xml:space="preserve">Luca: </w:t>
+            </w:r>
+            <w:r>
+              <w:rPr>
+                <w:b w:val="0"/>
+              </w:rPr>
+              <w:t>Al momento mi trovo in linea rispetto alla pianificazione.</w:t>
+            </w:r>
+          </w:p>
+        </w:tc>
+      </w:tr>
+    </w:tbl>
+    <w:p/>
+    <w:p/>
+    <w:tbl>
+      <w:tblPr>
+        <w:tblStyle w:val="Elencochiaro"/>
+        <w:tblW w:w="0" w:type="auto"/>
+        <w:tblLook w:val="04A0" w:firstRow="1" w:lastRow="0" w:firstColumn="1" w:lastColumn="0" w:noHBand="0" w:noVBand="1"/>
+      </w:tblPr>
+      <w:tblGrid>
+        <w:gridCol w:w="9618"/>
+      </w:tblGrid>
+      <w:tr>
+        <w:trPr>
+          <w:cnfStyle w:val="100000000000" w:firstRow="1" w:lastRow="0" w:firstColumn="0" w:lastColumn="0" w:oddVBand="0" w:evenVBand="0" w:oddHBand="0" w:evenHBand="0" w:firstRowFirstColumn="0" w:firstRowLastColumn="0" w:lastRowFirstColumn="0" w:lastRowLastColumn="0"/>
+        </w:trPr>
+        <w:tc>
+          <w:tcPr>
+            <w:cnfStyle w:val="001000000000" w:firstRow="0" w:lastRow="0" w:firstColumn="1" w:lastColumn="0" w:oddVBand="0" w:evenVBand="0" w:oddHBand="0" w:evenHBand="0" w:firstRowFirstColumn="0" w:firstRowLastColumn="0" w:lastRowFirstColumn="0" w:lastRowLastColumn="0"/>
+            <w:tcW w:w="9618" w:type="dxa"/>
+          </w:tcPr>
+          <w:p>
+            <w:pPr>
+              <w:rPr>
+                <w:b w:val="0"/>
+              </w:rPr>
+            </w:pPr>
+            <w:r>
+              <w:rPr>
+                <w:b w:val="0"/>
+              </w:rPr>
+              <w:t>Programma di massima</w:t>
+            </w:r>
+            <w:r>
+              <w:rPr>
+                <w:b w:val="0"/>
+              </w:rPr>
+              <w:t xml:space="preserve"> per la prossima giornata di lavoro</w:t>
+            </w:r>
+          </w:p>
+        </w:tc>
+      </w:tr>
+      <w:tr>
+        <w:trPr>
+          <w:cnfStyle w:val="000000100000" w:firstRow="0" w:lastRow="0" w:firstColumn="0" w:lastColumn="0" w:oddVBand="0" w:evenVBand="0" w:oddHBand="1" w:evenHBand="0" w:firstRowFirstColumn="0" w:firstRowLastColumn="0" w:lastRowFirstColumn="0" w:lastRowLastColumn="0"/>
+        </w:trPr>
+        <w:tc>
+          <w:tcPr>
+            <w:cnfStyle w:val="001000000000" w:firstRow="0" w:lastRow="0" w:firstColumn="1" w:lastColumn="0" w:oddVBand="0" w:evenVBand="0" w:oddHBand="0" w:evenHBand="0" w:firstRowFirstColumn="0" w:firstRowLastColumn="0" w:lastRowFirstColumn="0" w:lastRowLastColumn="0"/>
+            <w:tcW w:w="9618" w:type="dxa"/>
+          </w:tcPr>
+          <w:p>
+            <w:pPr>
+              <w:rPr>
+                <w:b w:val="0"/>
+              </w:rPr>
+            </w:pPr>
+            <w:r>
+              <w:t>Nadir:</w:t>
+            </w:r>
+            <w:r>
+              <w:t xml:space="preserve"> </w:t>
+            </w:r>
+            <w:r>
+              <w:rPr>
+                <w:b w:val="0"/>
+              </w:rPr>
+              <w:t xml:space="preserve">Zona test </w:t>
+            </w:r>
+          </w:p>
+        </w:tc>
+      </w:tr>
+      <w:tr>
+        <w:tc>
+          <w:tcPr>
+            <w:cnfStyle w:val="001000000000" w:firstRow="0" w:lastRow="0" w:firstColumn="1" w:lastColumn="0" w:oddVBand="0" w:evenVBand="0" w:oddHBand="0" w:evenHBand="0" w:firstRowFirstColumn="0" w:firstRowLastColumn="0" w:lastRowFirstColumn="0" w:lastRowLastColumn="0"/>
+            <w:tcW w:w="9618" w:type="dxa"/>
+          </w:tcPr>
+          <w:p>
+            <w:pPr>
+              <w:pStyle w:val="Nessunaspaziatura"/>
+              <w:rPr>
+                <w:b w:val="0"/>
+              </w:rPr>
+            </w:pPr>
+            <w:r>
+              <w:t xml:space="preserve">Dyuman: </w:t>
+            </w:r>
+            <w:r>
+              <w:rPr>
+                <w:b w:val="0"/>
+              </w:rPr>
+              <w:t>Completare l’analisi dei costi</w:t>
+            </w:r>
+            <w:r>
+              <w:rPr>
+                <w:b w:val="0"/>
+              </w:rPr>
+              <w:t xml:space="preserve"> ed implementazione </w:t>
+            </w:r>
+          </w:p>
+        </w:tc>
+      </w:tr>
+      <w:tr>
+        <w:trPr>
+          <w:cnfStyle w:val="000000100000" w:firstRow="0" w:lastRow="0" w:firstColumn="0" w:lastColumn="0" w:oddVBand="0" w:evenVBand="0" w:oddHBand="1" w:evenHBand="0" w:firstRowFirstColumn="0" w:firstRowLastColumn="0" w:lastRowFirstColumn="0" w:lastRowLastColumn="0"/>
+        </w:trPr>
+        <w:tc>
+          <w:tcPr>
+            <w:cnfStyle w:val="001000000000" w:firstRow="0" w:lastRow="0" w:firstColumn="1" w:lastColumn="0" w:oddVBand="0" w:evenVBand="0" w:oddHBand="0" w:evenHBand="0" w:firstRowFirstColumn="0" w:firstRowLastColumn="0" w:lastRowFirstColumn="0" w:lastRowLastColumn="0"/>
+            <w:tcW w:w="9618" w:type="dxa"/>
+          </w:tcPr>
+          <w:p>
+            <w:pPr>
+              <w:pStyle w:val="Nessunaspaziatura"/>
+            </w:pPr>
+            <w:r>
+              <w:t>Erik:</w:t>
+            </w:r>
+            <w:r>
+              <w:rPr>
+                <w:b w:val="0"/>
+              </w:rPr>
+              <w:t xml:space="preserve"> </w:t>
+            </w:r>
+            <w:r>
+              <w:rPr>
+                <w:b w:val="0"/>
+              </w:rPr>
+              <w:t>Zona test</w:t>
             </w:r>
           </w:p>
         </w:tc>
@@ -820,7 +913,7 @@
               <w:rPr>
                 <w:b w:val="0"/>
               </w:rPr>
-              <w:t xml:space="preserve"> </w:t>
+              <w:t xml:space="preserve"> Implementazione</w:t>
             </w:r>
           </w:p>
         </w:tc>
@@ -943,27 +1036,14 @@
     <w:r>
       <w:t>/</w:t>
     </w:r>
-    <w:r>
-      <w:fldChar w:fldCharType="begin"/>
-    </w:r>
-    <w:r>
-      <w:instrText xml:space="preserve"> NUMPAGES  \* Arabic  \* MERGEFORMAT </w:instrText>
-    </w:r>
-    <w:r>
-      <w:fldChar w:fldCharType="separate"/>
-    </w:r>
-    <w:r>
-      <w:rPr>
-        <w:noProof/>
-      </w:rPr>
-      <w:t>2</w:t>
-    </w:r>
-    <w:r>
-      <w:rPr>
-        <w:noProof/>
-      </w:rPr>
-      <w:fldChar w:fldCharType="end"/>
-    </w:r>
+    <w:fldSimple w:instr=" NUMPAGES  \* Arabic  \* MERGEFORMAT ">
+      <w:r>
+        <w:rPr>
+          <w:noProof/>
+        </w:rPr>
+        <w:t>2</w:t>
+      </w:r>
+    </w:fldSimple>
   </w:p>
 </w:ftr>
 </file>
@@ -1042,7 +1122,7 @@
 
 <file path=word/numbering.xml><?xml version="1.0" encoding="utf-8"?>
 <w:numbering xmlns:wpc="http://schemas.microsoft.com/office/word/2010/wordprocessingCanvas" xmlns:mc="http://schemas.openxmlformats.org/markup-compatibility/2006" xmlns:o="urn:schemas-microsoft-com:office:office" xmlns:r="http://schemas.openxmlformats.org/officeDocument/2006/relationships" xmlns:m="http://schemas.openxmlformats.org/officeDocument/2006/math" xmlns:v="urn:schemas-microsoft-com:vml" xmlns:wp14="http://schemas.microsoft.com/office/word/2010/wordprocessingDrawing" xmlns:wp="http://schemas.openxmlformats.org/drawingml/2006/wordprocessingDrawing" xmlns:w10="urn:schemas-microsoft-com:office:word" xmlns:w="http://schemas.openxmlformats.org/wordprocessingml/2006/main" xmlns:w14="http://schemas.microsoft.com/office/word/2010/wordml" xmlns:w15="http://schemas.microsoft.com/office/word/2012/wordml" xmlns:wpg="http://schemas.microsoft.com/office/word/2010/wordprocessingGroup" xmlns:wpi="http://schemas.microsoft.com/office/word/2010/wordprocessingInk" xmlns:wne="http://schemas.microsoft.com/office/word/2006/wordml" xmlns:wps="http://schemas.microsoft.com/office/word/2010/wordprocessingShape" mc:Ignorable="w14 w15 wp14">
-  <w:abstractNum w:abstractNumId="0" w15:restartNumberingAfterBreak="0">
+  <w:abstractNum w:abstractNumId="0">
     <w:nsid w:val="1AC113DD"/>
     <w:multiLevelType w:val="hybridMultilevel"/>
     <w:tmpl w:val="7F14AF36"/>
@@ -1154,7 +1234,7 @@
       </w:rPr>
     </w:lvl>
   </w:abstractNum>
-  <w:abstractNum w:abstractNumId="1" w15:restartNumberingAfterBreak="0">
+  <w:abstractNum w:abstractNumId="1">
     <w:nsid w:val="1DFB51AB"/>
     <w:multiLevelType w:val="hybridMultilevel"/>
     <w:tmpl w:val="BFACE39E"/>
@@ -1267,7 +1347,7 @@
       </w:rPr>
     </w:lvl>
   </w:abstractNum>
-  <w:abstractNum w:abstractNumId="2" w15:restartNumberingAfterBreak="0">
+  <w:abstractNum w:abstractNumId="2">
     <w:nsid w:val="36E11DF4"/>
     <w:multiLevelType w:val="hybridMultilevel"/>
     <w:tmpl w:val="1856E4BE"/>
@@ -1379,7 +1459,7 @@
       </w:rPr>
     </w:lvl>
   </w:abstractNum>
-  <w:abstractNum w:abstractNumId="3" w15:restartNumberingAfterBreak="0">
+  <w:abstractNum w:abstractNumId="3">
     <w:nsid w:val="3AFA4BF8"/>
     <w:multiLevelType w:val="hybridMultilevel"/>
     <w:tmpl w:val="EF1C99B4"/>
@@ -1491,7 +1571,7 @@
       </w:rPr>
     </w:lvl>
   </w:abstractNum>
-  <w:abstractNum w:abstractNumId="4" w15:restartNumberingAfterBreak="0">
+  <w:abstractNum w:abstractNumId="4">
     <w:nsid w:val="3D4C551D"/>
     <w:multiLevelType w:val="hybridMultilevel"/>
     <w:tmpl w:val="1D629A34"/>
@@ -1604,7 +1684,7 @@
       </w:rPr>
     </w:lvl>
   </w:abstractNum>
-  <w:abstractNum w:abstractNumId="5" w15:restartNumberingAfterBreak="0">
+  <w:abstractNum w:abstractNumId="5">
     <w:nsid w:val="3EBE4D1A"/>
     <w:multiLevelType w:val="hybridMultilevel"/>
     <w:tmpl w:val="C2E8BF98"/>
@@ -1716,7 +1796,7 @@
       </w:rPr>
     </w:lvl>
   </w:abstractNum>
-  <w:abstractNum w:abstractNumId="6" w15:restartNumberingAfterBreak="0">
+  <w:abstractNum w:abstractNumId="6">
     <w:nsid w:val="3F671B2A"/>
     <w:multiLevelType w:val="hybridMultilevel"/>
     <w:tmpl w:val="837CCA7E"/>
@@ -1829,7 +1909,7 @@
       </w:rPr>
     </w:lvl>
   </w:abstractNum>
-  <w:abstractNum w:abstractNumId="7" w15:restartNumberingAfterBreak="0">
+  <w:abstractNum w:abstractNumId="7">
     <w:nsid w:val="432D4A14"/>
     <w:multiLevelType w:val="hybridMultilevel"/>
     <w:tmpl w:val="3850D6E2"/>
@@ -1941,7 +2021,7 @@
       </w:rPr>
     </w:lvl>
   </w:abstractNum>
-  <w:abstractNum w:abstractNumId="8" w15:restartNumberingAfterBreak="0">
+  <w:abstractNum w:abstractNumId="8">
     <w:nsid w:val="442C21C6"/>
     <w:multiLevelType w:val="hybridMultilevel"/>
     <w:tmpl w:val="D64E2F34"/>
@@ -2054,7 +2134,7 @@
       </w:rPr>
     </w:lvl>
   </w:abstractNum>
-  <w:abstractNum w:abstractNumId="9" w15:restartNumberingAfterBreak="0">
+  <w:abstractNum w:abstractNumId="9">
     <w:nsid w:val="44F65ACA"/>
     <w:multiLevelType w:val="hybridMultilevel"/>
     <w:tmpl w:val="A3C8D654"/>
@@ -2167,7 +2247,7 @@
       </w:rPr>
     </w:lvl>
   </w:abstractNum>
-  <w:abstractNum w:abstractNumId="10" w15:restartNumberingAfterBreak="0">
+  <w:abstractNum w:abstractNumId="10">
     <w:nsid w:val="45714A95"/>
     <w:multiLevelType w:val="hybridMultilevel"/>
     <w:tmpl w:val="05F4A790"/>
@@ -2279,7 +2359,7 @@
       </w:rPr>
     </w:lvl>
   </w:abstractNum>
-  <w:abstractNum w:abstractNumId="11" w15:restartNumberingAfterBreak="0">
+  <w:abstractNum w:abstractNumId="11">
     <w:nsid w:val="47473CE2"/>
     <w:multiLevelType w:val="hybridMultilevel"/>
     <w:tmpl w:val="ECF27DAE"/>
@@ -2391,7 +2471,7 @@
       </w:rPr>
     </w:lvl>
   </w:abstractNum>
-  <w:abstractNum w:abstractNumId="12" w15:restartNumberingAfterBreak="0">
+  <w:abstractNum w:abstractNumId="12">
     <w:nsid w:val="4D8115E5"/>
     <w:multiLevelType w:val="hybridMultilevel"/>
     <w:tmpl w:val="3DC066B4"/>
@@ -2504,7 +2584,7 @@
       </w:rPr>
     </w:lvl>
   </w:abstractNum>
-  <w:abstractNum w:abstractNumId="13" w15:restartNumberingAfterBreak="0">
+  <w:abstractNum w:abstractNumId="13">
     <w:nsid w:val="5A3606D5"/>
     <w:multiLevelType w:val="hybridMultilevel"/>
     <w:tmpl w:val="91805626"/>
@@ -2617,7 +2697,7 @@
       </w:rPr>
     </w:lvl>
   </w:abstractNum>
-  <w:abstractNum w:abstractNumId="14" w15:restartNumberingAfterBreak="0">
+  <w:abstractNum w:abstractNumId="14">
     <w:nsid w:val="61C87B25"/>
     <w:multiLevelType w:val="hybridMultilevel"/>
     <w:tmpl w:val="6FA21976"/>
@@ -2730,7 +2810,7 @@
       </w:rPr>
     </w:lvl>
   </w:abstractNum>
-  <w:abstractNum w:abstractNumId="15" w15:restartNumberingAfterBreak="0">
+  <w:abstractNum w:abstractNumId="15">
     <w:nsid w:val="621D43F7"/>
     <w:multiLevelType w:val="hybridMultilevel"/>
     <w:tmpl w:val="E1BA4850"/>
@@ -2843,7 +2923,7 @@
       </w:rPr>
     </w:lvl>
   </w:abstractNum>
-  <w:abstractNum w:abstractNumId="16" w15:restartNumberingAfterBreak="0">
+  <w:abstractNum w:abstractNumId="16">
     <w:nsid w:val="657763C8"/>
     <w:multiLevelType w:val="hybridMultilevel"/>
     <w:tmpl w:val="94F87C5A"/>
@@ -2956,7 +3036,7 @@
       </w:rPr>
     </w:lvl>
   </w:abstractNum>
-  <w:abstractNum w:abstractNumId="17" w15:restartNumberingAfterBreak="0">
+  <w:abstractNum w:abstractNumId="17">
     <w:nsid w:val="6AFC21B1"/>
     <w:multiLevelType w:val="hybridMultilevel"/>
     <w:tmpl w:val="ABCC59D8"/>
@@ -3068,7 +3148,7 @@
       </w:rPr>
     </w:lvl>
   </w:abstractNum>
-  <w:abstractNum w:abstractNumId="18" w15:restartNumberingAfterBreak="0">
+  <w:abstractNum w:abstractNumId="18">
     <w:nsid w:val="74DB59D8"/>
     <w:multiLevelType w:val="hybridMultilevel"/>
     <w:tmpl w:val="E334E25C"/>
@@ -3181,7 +3261,7 @@
       </w:rPr>
     </w:lvl>
   </w:abstractNum>
-  <w:abstractNum w:abstractNumId="19" w15:restartNumberingAfterBreak="0">
+  <w:abstractNum w:abstractNumId="19">
     <w:nsid w:val="7DC25969"/>
     <w:multiLevelType w:val="hybridMultilevel"/>
     <w:tmpl w:val="49A4B118"/>
@@ -3837,6 +3917,7 @@
       <w:spacing w:after="0" w:line="240" w:lineRule="auto"/>
     </w:pPr>
     <w:tblPr>
+      <w:tblInd w:w="0" w:type="dxa"/>
       <w:tblBorders>
         <w:top w:val="single" w:sz="4" w:space="0" w:color="auto"/>
         <w:left w:val="single" w:sz="4" w:space="0" w:color="auto"/>
@@ -3845,6 +3926,12 @@
         <w:insideH w:val="single" w:sz="4" w:space="0" w:color="auto"/>
         <w:insideV w:val="single" w:sz="4" w:space="0" w:color="auto"/>
       </w:tblBorders>
+      <w:tblCellMar>
+        <w:top w:w="0" w:type="dxa"/>
+        <w:left w:w="108" w:type="dxa"/>
+        <w:bottom w:w="0" w:type="dxa"/>
+        <w:right w:w="108" w:type="dxa"/>
+      </w:tblCellMar>
     </w:tblPr>
   </w:style>
   <w:style w:type="table" w:styleId="Elencochiaro">
@@ -3858,12 +3945,19 @@
     <w:tblPr>
       <w:tblStyleRowBandSize w:val="1"/>
       <w:tblStyleColBandSize w:val="1"/>
+      <w:tblInd w:w="0" w:type="dxa"/>
       <w:tblBorders>
         <w:top w:val="single" w:sz="8" w:space="0" w:color="000000" w:themeColor="text1"/>
         <w:left w:val="single" w:sz="8" w:space="0" w:color="000000" w:themeColor="text1"/>
         <w:bottom w:val="single" w:sz="8" w:space="0" w:color="000000" w:themeColor="text1"/>
         <w:right w:val="single" w:sz="8" w:space="0" w:color="000000" w:themeColor="text1"/>
       </w:tblBorders>
+      <w:tblCellMar>
+        <w:top w:w="0" w:type="dxa"/>
+        <w:left w:w="108" w:type="dxa"/>
+        <w:bottom w:w="0" w:type="dxa"/>
+        <w:right w:w="108" w:type="dxa"/>
+      </w:tblCellMar>
     </w:tblPr>
     <w:tblStylePr w:type="firstRow">
       <w:pPr>
@@ -3994,10 +4088,17 @@
     <w:tblPr>
       <w:tblStyleRowBandSize w:val="1"/>
       <w:tblStyleColBandSize w:val="1"/>
+      <w:tblInd w:w="0" w:type="dxa"/>
       <w:tblBorders>
         <w:top w:val="single" w:sz="8" w:space="0" w:color="000000" w:themeColor="text1"/>
         <w:bottom w:val="single" w:sz="8" w:space="0" w:color="000000" w:themeColor="text1"/>
       </w:tblBorders>
+      <w:tblCellMar>
+        <w:top w:w="0" w:type="dxa"/>
+        <w:left w:w="108" w:type="dxa"/>
+        <w:bottom w:w="0" w:type="dxa"/>
+        <w:right w:w="108" w:type="dxa"/>
+      </w:tblCellMar>
     </w:tblPr>
     <w:tblStylePr w:type="firstRow">
       <w:pPr>
@@ -4407,7 +4508,7 @@
 </file>
 
 <file path=customXml/itemProps1.xml><?xml version="1.0" encoding="utf-8"?>
-<ds:datastoreItem xmlns:ds="http://schemas.openxmlformats.org/officeDocument/2006/customXml" ds:itemID="{EC115D56-E200-483D-825F-4F9E93F1D727}">
+<ds:datastoreItem xmlns:ds="http://schemas.openxmlformats.org/officeDocument/2006/customXml" ds:itemID="{E53A5B8E-0985-4A5B-897A-045DC9309BBB}">
   <ds:schemaRefs>
     <ds:schemaRef ds:uri="http://schemas.openxmlformats.org/officeDocument/2006/bibliography"/>
   </ds:schemaRefs>

</xml_diff>